<commit_message>
aggiunto query (tot ordini accepted)
</commit_message>
<xml_diff>
--- a/db-esercizio/Query DB Hotel esercizio.docx
+++ b/db-esercizio/Query DB Hotel esercizio.docx
@@ -313,14 +313,7 @@
           <w:rStyle w:val="cm-string"/>
           <w:rFonts w:ascii="Courier New" w:hAnsi="Courier New" w:cs="Courier New"/>
         </w:rPr>
-        <w:t>'1988-12-31'</w:t>
-      </w:r>
-      <w:r>
-        <w:rPr>
-          <w:rStyle w:val="cm-string"/>
-          <w:rFonts w:ascii="Courier New" w:hAnsi="Courier New" w:cs="Courier New"/>
-        </w:rPr>
-        <w:t>;</w:t>
+        <w:t>'1988-12-31';</w:t>
       </w:r>
       <w:r>
         <w:rPr>
@@ -474,16 +467,7 @@
           <w:szCs w:val="24"/>
           <w:lang w:val="it-IT"/>
         </w:rPr>
-        <w:t xml:space="preserve">Seleziona tutti gli </w:t>
-      </w:r>
-      <w:r>
-        <w:rPr>
-          <w:rFonts w:ascii="Lato" w:eastAsia="Lato" w:hAnsi="Lato" w:cs="Lato"/>
-          <w:sz w:val="24"/>
-          <w:szCs w:val="24"/>
-          <w:lang w:val="it-IT"/>
-        </w:rPr>
-        <w:t>ospiti il cui nome inizia con la D</w:t>
+        <w:t>Seleziona tutti gli ospiti il cui nome inizia con la D</w:t>
       </w:r>
     </w:p>
     <w:p>
@@ -823,16 +807,7 @@
           <w:sz w:val="20"/>
           <w:szCs w:val="20"/>
         </w:rPr>
-        <w:t>DESC</w:t>
-      </w:r>
-      <w:r>
-        <w:rPr>
-          <w:rStyle w:val="cm-keyword"/>
-          <w:rFonts w:ascii="Courier New" w:hAnsi="Courier New" w:cs="Courier New"/>
-          <w:sz w:val="20"/>
-          <w:szCs w:val="20"/>
-        </w:rPr>
-        <w:t>;</w:t>
+        <w:t>DESC;</w:t>
       </w:r>
       <w:r>
         <w:rPr>
@@ -1431,7 +1406,6 @@
           </w14:textOutline>
         </w:rPr>
       </w:pPr>
-      <w:bookmarkStart w:id="0" w:name="_GoBack"/>
       <w:r>
         <w:rPr>
           <w:rStyle w:val="cm-keyword"/>
@@ -1603,19 +1577,9 @@
           <w:sz w:val="20"/>
           <w:szCs w:val="20"/>
         </w:rPr>
-        <w:t>)</w:t>
-      </w:r>
-      <w:r>
-        <w:rPr>
-          <w:rStyle w:val="cm-bracket"/>
-          <w:rFonts w:ascii="Courier New" w:hAnsi="Courier New" w:cs="Courier New"/>
-          <w:sz w:val="20"/>
-          <w:szCs w:val="20"/>
-        </w:rPr>
-        <w:t>;</w:t>
-      </w:r>
-    </w:p>
-    <w:bookmarkEnd w:id="0"/>
+        <w:t>);</w:t>
+      </w:r>
+    </w:p>
     <w:p>
       <w:pPr>
         <w:spacing w:line="240" w:lineRule="auto"/>
@@ -1635,15 +1599,67 @@
     <w:p>
       <w:pPr>
         <w:widowControl w:val="0"/>
-        <w:spacing w:line="240" w:lineRule="auto"/>
-        <w:ind w:right="-336"/>
+        <w:numPr>
+          <w:ilvl w:val="0"/>
+          <w:numId w:val="2"/>
+        </w:numPr>
+        <w:spacing w:line="240" w:lineRule="auto"/>
+        <w:ind w:left="0" w:right="-336" w:hanging="426"/>
         <w:jc w:val="both"/>
         <w:rPr>
           <w:rFonts w:ascii="Lato" w:eastAsia="Lato" w:hAnsi="Lato" w:cs="Lato"/>
           <w:sz w:val="24"/>
           <w:szCs w:val="24"/>
-        </w:rPr>
-      </w:pPr>
+          <w:lang w:val="it-IT"/>
+        </w:rPr>
+      </w:pPr>
+      <w:r>
+        <w:rPr>
+          <w:rFonts w:ascii="Lato" w:eastAsia="Lato" w:hAnsi="Lato" w:cs="Lato"/>
+          <w:sz w:val="24"/>
+          <w:szCs w:val="24"/>
+          <w:lang w:val="it-IT"/>
+        </w:rPr>
+        <w:t>Calcola il totale degli ordini accepted</w:t>
+      </w:r>
+      <w:r>
+        <w:rPr>
+          <w:rFonts w:ascii="Lato" w:eastAsia="Lato" w:hAnsi="Lato" w:cs="Lato"/>
+          <w:sz w:val="24"/>
+          <w:szCs w:val="24"/>
+          <w:lang w:val="it-IT"/>
+        </w:rPr>
+        <w:t xml:space="preserve">  </w:t>
+      </w:r>
+      <w:bookmarkStart w:id="0" w:name="_GoBack"/>
+      <w:r>
+        <w:rPr>
+          <w:rStyle w:val="cm-variable-2"/>
+          <w:rFonts w:ascii="Courier New" w:hAnsi="Courier New" w:cs="Courier New"/>
+          <w:sz w:val="20"/>
+          <w:szCs w:val="20"/>
+        </w:rPr>
+        <w:t>(</w:t>
+      </w:r>
+      <w:r>
+        <w:rPr>
+          <w:rStyle w:val="cm-variable-2"/>
+          <w:rFonts w:ascii="Courier New" w:hAnsi="Courier New" w:cs="Courier New"/>
+          <w:sz w:val="20"/>
+          <w:szCs w:val="20"/>
+        </w:rPr>
+        <w:t>4164.00</w:t>
+      </w:r>
+      <w:r>
+        <w:rPr>
+          <w:rStyle w:val="cm-variable-2"/>
+          <w:rFonts w:ascii="Courier New" w:hAnsi="Courier New" w:cs="Courier New"/>
+          <w:sz w:val="20"/>
+          <w:szCs w:val="20"/>
+        </w:rPr>
+        <w:t>)</w:t>
+      </w:r>
+      <w:bookmarkEnd w:id="0"/>
     </w:p>
     <w:p>
       <w:pPr>
@@ -1653,19 +1669,63 @@
           <w:rFonts w:ascii="Lato" w:eastAsia="Lato" w:hAnsi="Lato" w:cs="Lato"/>
           <w:sz w:val="28"/>
           <w:szCs w:val="28"/>
-        </w:rPr>
-      </w:pPr>
-    </w:p>
-    <w:p>
-      <w:pPr>
-        <w:widowControl w:val="0"/>
-        <w:spacing w:line="240" w:lineRule="auto"/>
-        <w:rPr>
-          <w:rFonts w:ascii="Lato" w:eastAsia="Lato" w:hAnsi="Lato" w:cs="Lato"/>
-          <w:sz w:val="28"/>
-          <w:szCs w:val="28"/>
-        </w:rPr>
-      </w:pPr>
+          <w:lang w:val="it-IT"/>
+        </w:rPr>
+      </w:pPr>
+    </w:p>
+    <w:p>
+      <w:pPr>
+        <w:spacing w:line="240" w:lineRule="auto"/>
+        <w:rPr>
+          <w:rFonts w:ascii="Courier New" w:hAnsi="Courier New" w:cs="Courier New"/>
+          <w:sz w:val="20"/>
+          <w:szCs w:val="20"/>
+        </w:rPr>
+      </w:pPr>
+      <w:r>
+        <w:rPr>
+          <w:rFonts w:ascii="Courier New" w:hAnsi="Courier New" w:cs="Courier New"/>
+          <w:sz w:val="20"/>
+          <w:szCs w:val="20"/>
+        </w:rPr>
+        <w:t>SELECT SUM(price)</w:t>
+      </w:r>
+    </w:p>
+    <w:p>
+      <w:pPr>
+        <w:spacing w:line="240" w:lineRule="auto"/>
+        <w:rPr>
+          <w:rFonts w:ascii="Courier New" w:hAnsi="Courier New" w:cs="Courier New"/>
+          <w:sz w:val="20"/>
+          <w:szCs w:val="20"/>
+        </w:rPr>
+      </w:pPr>
+      <w:r>
+        <w:rPr>
+          <w:rFonts w:ascii="Courier New" w:hAnsi="Courier New" w:cs="Courier New"/>
+          <w:sz w:val="20"/>
+          <w:szCs w:val="20"/>
+        </w:rPr>
+        <w:t xml:space="preserve">FROM `pagamenti` </w:t>
+      </w:r>
+    </w:p>
+    <w:p>
+      <w:pPr>
+        <w:spacing w:line="240" w:lineRule="auto"/>
+        <w:rPr>
+          <w:rFonts w:ascii="Courier New" w:hAnsi="Courier New" w:cs="Courier New"/>
+          <w:sz w:val="20"/>
+          <w:szCs w:val="20"/>
+        </w:rPr>
+      </w:pPr>
+      <w:r>
+        <w:rPr>
+          <w:rFonts w:ascii="Courier New" w:hAnsi="Courier New" w:cs="Courier New"/>
+          <w:sz w:val="20"/>
+          <w:szCs w:val="20"/>
+        </w:rPr>
+        <w:t>WHERE `status` = 'accepted';</w:t>
+      </w:r>
     </w:p>
     <w:p>
       <w:pPr>
@@ -1732,6 +1792,9 @@
   <w:p>
     <w:pPr>
       <w:pStyle w:val="HeaderFooter"/>
+      <w:rPr>
+        <w:rFonts w:hint="eastAsia"/>
+      </w:rPr>
     </w:pPr>
   </w:p>
 </w:ftr>
@@ -1767,6 +1830,9 @@
   <w:p>
     <w:pPr>
       <w:pStyle w:val="HeaderFooter"/>
+      <w:rPr>
+        <w:rFonts w:hint="eastAsia"/>
+      </w:rPr>
     </w:pPr>
   </w:p>
 </w:hdr>
@@ -2461,7 +2527,7 @@
   <w:style w:type="paragraph" w:default="1" w:styleId="Normale">
     <w:name w:val="Normal"/>
     <w:qFormat/>
-    <w:rsid w:val="00AC3E00"/>
+    <w:rsid w:val="00E7356B"/>
     <w:pPr>
       <w:spacing w:line="276" w:lineRule="auto"/>
     </w:pPr>

</xml_diff>